<commit_message>
Analysis with mu grid and possibility to change the PI_UE with mu. The probability adjustment grid is linear and can be improved, when for each grid-point of mu, the exact change is calculated.
</commit_message>
<xml_diff>
--- a/Interpretation of the model.docx
+++ b/Interpretation of the model.docx
@@ -14,7 +14,7 @@
           <w:b/>
           <w:u w:val="single"/>
         </w:rPr>
-        <w:t>Parameter Interpretation</w:t>
+        <w:t>Missing!!!!</w:t>
       </w:r>
     </w:p>
     <w:p>
@@ -24,6 +24,62 @@
           <w:u w:val="single"/>
         </w:rPr>
       </w:pPr>
+      <w:r>
+        <w:rPr>
+          <w:b/>
+          <w:highlight w:val="red"/>
+          <w:u w:val="single"/>
+        </w:rPr>
+        <w:t>- explanation with euler equation!!!!!</w:t>
+      </w:r>
+      <w:r>
+        <w:rPr>
+          <w:b/>
+          <w:u w:val="single"/>
+        </w:rPr>
+        <w:t xml:space="preserve"> </w:t>
+      </w:r>
+    </w:p>
+    <w:p>
+      <w:pPr>
+        <w:rPr>
+          <w:b/>
+          <w:u w:val="single"/>
+        </w:rPr>
+      </w:pPr>
+      <w:bookmarkStart w:id="0" w:name="_GoBack"/>
+      <w:bookmarkEnd w:id="0"/>
+    </w:p>
+    <w:p>
+      <w:pPr>
+        <w:rPr>
+          <w:b/>
+          <w:u w:val="single"/>
+        </w:rPr>
+      </w:pPr>
+    </w:p>
+    <w:p>
+      <w:pPr>
+        <w:rPr>
+          <w:b/>
+          <w:u w:val="single"/>
+        </w:rPr>
+      </w:pPr>
+      <w:r>
+        <w:rPr>
+          <w:b/>
+          <w:u w:val="single"/>
+        </w:rPr>
+        <w:t>Parameter Interpretation</w:t>
+      </w:r>
+    </w:p>
+    <w:p>
+      <w:pPr>
+        <w:rPr>
+          <w:b/>
+          <w:u w:val="single"/>
+        </w:rPr>
+      </w:pPr>
     </w:p>
     <w:p>
       <w:pPr>
@@ -97,8 +153,6 @@
       <w:r>
         <w:t xml:space="preserve">What do you mean by that? How do we measure idiosyncratic capital returns? </w:t>
       </w:r>
-      <w:bookmarkStart w:id="0" w:name="_GoBack"/>
-      <w:bookmarkEnd w:id="0"/>
     </w:p>
     <w:p/>
     <w:p>
@@ -302,7 +356,13 @@
         </w:numPr>
       </w:pPr>
       <w:r>
-        <w:t>asset market is incomplete – consumers are allowed to hold only one type of asset (capital). Thus, the tax-financed unemployment insurance can be beneficial to the consumers, particularly those with low level of asset</w:t>
+        <w:t xml:space="preserve">asset market is incomplete – consumers are allowed to hold only one type of asset (capital). Thus, the tax-financed unemployment insurance can be beneficial to the consumers, particularly those with </w:t>
+      </w:r>
+      <w:r>
+        <w:rPr>
+          <w:b/>
+        </w:rPr>
+        <w:t>low level of asset</w:t>
       </w:r>
     </w:p>
     <w:p>
@@ -326,10 +386,22 @@
         </w:numPr>
       </w:pPr>
       <w:r>
-        <w:t>enables consumer to have more income when unemployed -&gt; insurance and liquidity for an unemplo</w:t>
-      </w:r>
-      <w:r>
-        <w:t xml:space="preserve">yed consumer </w:t>
+        <w:t xml:space="preserve">enables consumer to have more income when unemployed -&gt; </w:t>
+      </w:r>
+      <w:r>
+        <w:rPr>
+          <w:b/>
+        </w:rPr>
+        <w:t>insurance and liquidity for an unemplo</w:t>
+      </w:r>
+      <w:r>
+        <w:rPr>
+          <w:b/>
+        </w:rPr>
+        <w:t>yed consumer</w:t>
+      </w:r>
+      <w:r>
+        <w:t xml:space="preserve"> </w:t>
       </w:r>
     </w:p>
     <w:p>
@@ -377,6 +449,7 @@
         </w:numPr>
       </w:pPr>
       <w:r>
+        <w:lastRenderedPageBreak/>
         <w:t xml:space="preserve">– the other effect is the change in prices – change in individual behavior translates into the market prices and in turn affects individual welfare. </w:t>
       </w:r>
     </w:p>
@@ -389,11 +462,7 @@
         </w:numPr>
       </w:pPr>
       <w:r>
-        <w:t xml:space="preserve">A reduction of individual risk by a more generous UI benefit decreases precautionary savings, and therefore reduces the </w:t>
-      </w:r>
-      <w:r>
-        <w:lastRenderedPageBreak/>
-        <w:t>aggregate capital stock. This will increase the interest rate and reduce the wage rate.</w:t>
+        <w:t>A reduction of individual risk by a more generous UI benefit decreases precautionary savings, and therefore reduces the aggregate capital stock. This will increase the interest rate and reduce the wage rate.</w:t>
       </w:r>
       <w:r>
         <w:t xml:space="preserve"> (looking at the marginal products holding L constant, this will be the effect of a decrease in aggregate capital) </w:t>

</xml_diff>